<commit_message>
a placeholder gets its RPr
</commit_message>
<xml_diff>
--- a/src/test/resources/org/wickedsource/docxstamper/ExpressionReplacementWithFormattingTest.docx
+++ b/src/test/resources/org/wickedsource/docxstamper/ExpressionReplacementWithFormattingTest.docx
@@ -1,6 +1,6 @@
 
 <file path=word/document.xml><?xml version="1.0" encoding="utf-8"?>
-<w:document xmlns:o="urn:schemas-microsoft-com:office:office" xmlns:r="http://schemas.openxmlformats.org/officeDocument/2006/relationships" xmlns:v="urn:schemas-microsoft-com:vml" xmlns:w="http://schemas.openxmlformats.org/wordprocessingml/2006/main" xmlns:w10="urn:schemas-microsoft-com:office:word" xmlns:wp="http://schemas.openxmlformats.org/drawingml/2006/wordprocessingDrawing">
+<w:document xmlns:o="urn:schemas-microsoft-com:office:office" xmlns:r="http://schemas.openxmlformats.org/officeDocument/2006/relationships" xmlns:v="urn:schemas-microsoft-com:vml" xmlns:w="http://schemas.openxmlformats.org/wordprocessingml/2006/main" xmlns:w10="urn:schemas-microsoft-com:office:word" xmlns:wp="http://schemas.openxmlformats.org/drawingml/2006/wordprocessingDrawing" xmlns:wps="http://schemas.microsoft.com/office/word/2010/wordprocessingShape" xmlns:wpg="http://schemas.microsoft.com/office/word/2010/wordprocessingGroup" xmlns:mc="http://schemas.openxmlformats.org/markup-compatibility/2006" xmlns:wp14="http://schemas.microsoft.com/office/word/2010/wordprocessingDrawing" xmlns:w14="http://schemas.microsoft.com/office/word/2010/wordml" mc:Ignorable="w14 wp14">
   <w:body>
     <w:p>
       <w:pPr>
@@ -20,17 +20,20 @@
           <w:lang w:val="de-DE"/>
         </w:rPr>
       </w:pPr>
+      <w:bookmarkStart w:id="0" w:name="__DdeLink__42_3223818502"/>
       <w:r>
         <w:rPr>
           <w:lang w:val="de-DE"/>
         </w:rPr>
         <w:t>The text format should be kept intact when an expression is replaced.</w:t>
       </w:r>
-    </w:p>
-    <w:p>
-      <w:pPr>
-        <w:pStyle w:val="Textkrper"/>
-        <w:rPr>
+      <w:bookmarkEnd w:id="0"/>
+    </w:p>
+    <w:p>
+      <w:pPr>
+        <w:pStyle w:val="Textkrper"/>
+        <w:rPr>
+          <w:b/>
           <w:b/>
           <w:bCs/>
           <w:lang w:val="de-DE"/>
@@ -56,7 +59,9 @@
         <w:pStyle w:val="Textkrper"/>
         <w:rPr>
           <w:b w:val="false"/>
-          <w:bCs w:val="false"/>
+          <w:b w:val="false"/>
+          <w:bCs w:val="false"/>
+          <w:i/>
           <w:i/>
           <w:iCs/>
           <w:lang w:val="de-DE"/>
@@ -84,11 +89,17 @@
     <w:p>
       <w:pPr>
         <w:pStyle w:val="Berschrift2"/>
+        <w:numPr>
+          <w:ilvl w:val="0"/>
+          <w:numId w:val="0"/>
+        </w:numPr>
         <w:spacing w:before="200" w:after="120"/>
         <w:outlineLvl w:val="1"/>
         <w:rPr>
           <w:b w:val="false"/>
-          <w:bCs w:val="false"/>
+          <w:b w:val="false"/>
+          <w:bCs w:val="false"/>
+          <w:i w:val="false"/>
           <w:i w:val="false"/>
           <w:iCs w:val="false"/>
           <w:lang w:val="de-DE"/>
@@ -102,44 +113,166 @@
           <w:iCs w:val="false"/>
           <w:lang w:val="de-DE"/>
         </w:rPr>
-        <w:t>This paragraph should have header formatting</w:t>
-      </w:r>
-      <w:r>
-        <w:rPr>
-          <w:b w:val="false"/>
-          <w:bCs w:val="false"/>
-          <w:i w:val="false"/>
-          <w:iCs w:val="false"/>
-          <w:lang w:val="de-DE"/>
-        </w:rPr>
-        <w:t>: ${name}</w:t>
+        <w:t>This paragraph should have header formatting: ${name}</w:t>
       </w:r>
     </w:p>
     <w:p>
       <w:pPr>
         <w:pStyle w:val="Textkrper"/>
         <w:spacing w:before="0" w:after="140"/>
-        <w:rPr>
-          <w:b/>
-          <w:bCs/>
-          <w:lang w:val="de-DE"/>
-        </w:rPr>
-      </w:pPr>
-      <w:r>
-        <w:rPr>
-          <w:b/>
-          <w:bCs/>
-          <w:lang w:val="de-DE"/>
-        </w:rPr>
-        <w:t>This paragraph should have bold formatting</w:t>
-      </w:r>
-      <w:r>
-        <w:rPr>
-          <w:b/>
-          <w:bCs/>
-          <w:lang w:val="de-DE"/>
-        </w:rPr>
-        <w:t>: ${name}</w:t>
+        <w:rPr/>
+      </w:pPr>
+      <w:r>
+        <w:rPr>
+          <w:b/>
+          <w:bCs/>
+          <w:lang w:val="de-DE"/>
+        </w:rPr>
+        <w:t>This paragraph should have bold formatting: ${name}</w:t>
+      </w:r>
+    </w:p>
+    <w:p>
+      <w:pPr>
+        <w:pStyle w:val="Textkrper"/>
+        <w:spacing w:before="0" w:after="140"/>
+        <w:rPr/>
+      </w:pPr>
+      <w:r>
+        <w:rPr>
+          <w:rStyle w:val="TextkrperZchn"/>
+          <w:b w:val="false"/>
+          <w:color w:val="18CE1D"/>
+        </w:rPr>
+        <w:t>The following expressions are should be italic, superscript and red:</w:t>
+      </w:r>
+      <w:r>
+        <w:rPr/>
+        <w:t xml:space="preserve"> </w:t>
+      </w:r>
+      <w:bookmarkStart w:id="1" w:name="__DdeLink__11_1976991153"/>
+      <w:r>
+        <w:rPr>
+          <w:rStyle w:val="Hoch2"/>
+          <w:rFonts w:eastAsia="SimSun" w:cs="Mangal"/>
+          <w:b w:val="false"/>
+          <w:bCs w:val="false"/>
+          <w:i/>
+          <w:iCs/>
+          <w:color w:val="00000A"/>
+          <w:kern w:val="0"/>
+          <w:position w:val="0"/>
+          <w:sz w:val="24"/>
+          <w:sz w:val="24"/>
+          <w:szCs w:val="24"/>
+          <w:vertAlign w:val="baseline"/>
+          <w:lang w:val="de-DE" w:eastAsia="zh-CN" w:bidi="hi-IN"/>
+        </w:rPr>
+        <w:t>${</w:t>
+      </w:r>
+      <w:bookmarkStart w:id="2" w:name="_GoBack"/>
+      <w:bookmarkEnd w:id="2"/>
+      <w:r>
+        <w:rPr>
+          <w:rStyle w:val="Hoch2"/>
+          <w:rFonts w:eastAsia="SimSun" w:cs="Mangal"/>
+          <w:b w:val="false"/>
+          <w:bCs w:val="false"/>
+          <w:i/>
+          <w:iCs/>
+          <w:color w:val="00000A"/>
+          <w:kern w:val="0"/>
+          <w:position w:val="0"/>
+          <w:sz w:val="24"/>
+          <w:sz w:val="24"/>
+          <w:szCs w:val="24"/>
+          <w:vertAlign w:val="baseline"/>
+          <w:lang w:val="de-DE" w:eastAsia="zh-CN" w:bidi="hi-IN"/>
+        </w:rPr>
+        <w:t>name}</w:t>
+      </w:r>
+      <w:bookmarkEnd w:id="1"/>
+      <w:r>
+        <w:rPr>
+          <w:rStyle w:val="Hoch2"/>
+          <w:b w:val="false"/>
+        </w:rPr>
+        <w:t xml:space="preserve">  </w:t>
+      </w:r>
+      <w:r>
+        <w:rPr>
+          <w:b/>
+          <w:bCs/>
+          <w:vertAlign w:val="superscript"/>
+        </w:rPr>
+        <w:t>${name}</w:t>
+      </w:r>
+      <w:r>
+        <w:rPr>
+          <w:b/>
+          <w:bCs/>
+          <w:position w:val="0"/>
+          <w:sz w:val="24"/>
+          <w:sz w:val="24"/>
+          <w:vertAlign w:val="baseline"/>
+        </w:rPr>
+        <w:t xml:space="preserve"> </w:t>
+      </w:r>
+      <w:r>
+        <w:rPr>
+          <w:rStyle w:val="Hoch2"/>
+          <w:rFonts w:ascii="Liberation Serif" w:hAnsi="Liberation Serif"/>
+          <w:b w:val="false"/>
+          <w:bCs/>
+          <w:color w:val="CE181E"/>
+          <w:position w:val="0"/>
+          <w:sz w:val="36"/>
+          <w:sz w:val="36"/>
+          <w:szCs w:val="36"/>
+          <w:vertAlign w:val="baseline"/>
+        </w:rPr>
+        <w:t>${</w:t>
+      </w:r>
+      <w:bookmarkStart w:id="3" w:name="_GoBack1"/>
+      <w:bookmarkEnd w:id="3"/>
+      <w:r>
+        <w:rPr>
+          <w:rStyle w:val="Hoch2"/>
+          <w:rFonts w:ascii="Liberation Serif" w:hAnsi="Liberation Serif"/>
+          <w:b w:val="false"/>
+          <w:bCs/>
+          <w:color w:val="CE181E"/>
+          <w:position w:val="0"/>
+          <w:sz w:val="36"/>
+          <w:sz w:val="36"/>
+          <w:szCs w:val="36"/>
+          <w:vertAlign w:val="baseline"/>
+        </w:rPr>
+        <w:t>name}</w:t>
+      </w:r>
+    </w:p>
+    <w:p>
+      <w:pPr>
+        <w:pStyle w:val="Textkrper"/>
+        <w:spacing w:lineRule="auto" w:line="288" w:before="0" w:after="140"/>
+        <w:rPr/>
+      </w:pPr>
+      <w:r>
+        <w:rPr>
+          <w:b/>
+          <w:bCs/>
+          <w:lang w:val="de-DE"/>
+        </w:rPr>
+        <w:t>The text format should be kept intact when an expression is replaced.</w:t>
+      </w:r>
+    </w:p>
+    <w:p>
+      <w:pPr>
+        <w:pStyle w:val="Textkrper"/>
+        <w:spacing w:before="0" w:after="140"/>
+        <w:rPr/>
+      </w:pPr>
+      <w:r>
+        <w:rPr/>
       </w:r>
     </w:p>
     <w:sectPr>
@@ -149,19 +282,19 @@
       <w:pgNumType w:fmt="decimal"/>
       <w:formProt w:val="false"/>
       <w:textDirection w:val="lrTb"/>
-      <w:docGrid w:type="default" w:linePitch="240" w:charSpace="4294961151"/>
+      <w:docGrid w:type="default" w:linePitch="240" w:charSpace="0"/>
     </w:sectPr>
   </w:body>
 </w:document>
 </file>
 
 <file path=word/styles.xml><?xml version="1.0" encoding="utf-8"?>
-<w:styles xmlns:w="http://schemas.openxmlformats.org/wordprocessingml/2006/main">
+<w:styles xmlns:w="http://schemas.openxmlformats.org/wordprocessingml/2006/main" xmlns:w14="http://schemas.microsoft.com/office/word/2010/wordml" xmlns:mc="http://schemas.openxmlformats.org/markup-compatibility/2006" mc:Ignorable="w14">
   <w:docDefaults>
     <w:rPrDefault>
       <w:rPr>
         <w:rFonts w:ascii="Liberation Serif" w:hAnsi="Liberation Serif" w:eastAsia="SimSun" w:cs="Mangal"/>
-        <w:sz w:val="24"/>
+        <w:sz w:val="20"/>
         <w:szCs w:val="24"/>
         <w:lang w:val="de-DE" w:eastAsia="zh-CN" w:bidi="hi-IN"/>
       </w:rPr>
@@ -172,6 +305,7 @@
   </w:docDefaults>
   <w:style w:type="paragraph" w:styleId="Normal">
     <w:name w:val="Normal"/>
+    <w:qFormat/>
     <w:pPr>
       <w:widowControl w:val="false"/>
       <w:suppressAutoHyphens w:val="true"/>
@@ -181,14 +315,121 @@
     <w:rPr>
       <w:rFonts w:ascii="Liberation Serif" w:hAnsi="Liberation Serif" w:eastAsia="SimSun" w:cs="Mangal"/>
       <w:color w:val="00000A"/>
+      <w:kern w:val="0"/>
       <w:sz w:val="24"/>
       <w:szCs w:val="24"/>
       <w:lang w:val="de-DE" w:eastAsia="zh-CN" w:bidi="hi-IN"/>
     </w:rPr>
   </w:style>
+  <w:style w:type="character" w:styleId="Aufzhlungszeichen">
+    <w:name w:val="Aufzählungszeichen"/>
+    <w:qFormat/>
+    <w:rPr>
+      <w:rFonts w:ascii="OpenSymbol" w:hAnsi="OpenSymbol" w:eastAsia="OpenSymbol" w:cs="OpenSymbol"/>
+    </w:rPr>
+  </w:style>
+  <w:style w:type="character" w:styleId="DefaultParagraphFont">
+    <w:name w:val="Default Paragraph Font"/>
+    <w:qFormat/>
+    <w:rPr/>
+  </w:style>
+  <w:style w:type="character" w:styleId="TextkrperZchn">
+    <w:name w:val="Textkörper Zchn"/>
+    <w:basedOn w:val="DefaultParagraphFont"/>
+    <w:qFormat/>
+    <w:rPr>
+      <w:color w:val="00000A"/>
+    </w:rPr>
+  </w:style>
+  <w:style w:type="character" w:styleId="HochZchn">
+    <w:name w:val="Hoch Zchn"/>
+    <w:basedOn w:val="TextkrperZchn"/>
+    <w:qFormat/>
+    <w:rPr>
+      <w:i/>
+      <w:iCs/>
+      <w:color w:val="00000A"/>
+      <w:vertAlign w:val="superscript"/>
+      <w:lang w:val="en-US"/>
+    </w:rPr>
+  </w:style>
+  <w:style w:type="character" w:styleId="Hoch2">
+    <w:name w:val="Hoch2"/>
+    <w:basedOn w:val="HochZchn"/>
+    <w:qFormat/>
+    <w:rPr>
+      <w:rFonts w:asciiTheme="minorHAnsi" w:hAnsiTheme="minorHAnsi"/>
+      <w:i/>
+      <w:iCs/>
+      <w:strike w:val="false"/>
+      <w:dstrike w:val="false"/>
+      <w:color w:val="00000A"/>
+      <w:vertAlign w:val="superscript"/>
+      <w:lang w:val="en-US"/>
+    </w:rPr>
+  </w:style>
+  <w:style w:type="paragraph" w:styleId="Heading">
+    <w:name w:val="Heading"/>
+    <w:basedOn w:val="Normal"/>
+    <w:next w:val="TextBody"/>
+    <w:qFormat/>
+    <w:pPr>
+      <w:keepNext w:val="true"/>
+      <w:spacing w:before="240" w:after="120"/>
+    </w:pPr>
+    <w:rPr>
+      <w:rFonts w:ascii="Liberation Sans" w:hAnsi="Liberation Sans" w:eastAsia="Noto Sans CJK SC Regular" w:cs="Lohit Devanagari"/>
+      <w:sz w:val="28"/>
+      <w:szCs w:val="28"/>
+    </w:rPr>
+  </w:style>
+  <w:style w:type="paragraph" w:styleId="TextBody">
+    <w:name w:val="Body Text"/>
+    <w:basedOn w:val="Normal"/>
+    <w:pPr>
+      <w:spacing w:lineRule="auto" w:line="276" w:before="0" w:after="140"/>
+    </w:pPr>
+    <w:rPr/>
+  </w:style>
+  <w:style w:type="paragraph" w:styleId="List">
+    <w:name w:val="List"/>
+    <w:basedOn w:val="TextBody"/>
+    <w:pPr/>
+    <w:rPr>
+      <w:rFonts w:cs="Lohit Devanagari"/>
+    </w:rPr>
+  </w:style>
+  <w:style w:type="paragraph" w:styleId="Caption">
+    <w:name w:val="Caption"/>
+    <w:basedOn w:val="Normal"/>
+    <w:qFormat/>
+    <w:pPr>
+      <w:suppressLineNumbers/>
+      <w:spacing w:before="120" w:after="120"/>
+    </w:pPr>
+    <w:rPr>
+      <w:rFonts w:cs="Lohit Devanagari"/>
+      <w:i/>
+      <w:iCs/>
+      <w:sz w:val="24"/>
+      <w:szCs w:val="24"/>
+    </w:rPr>
+  </w:style>
+  <w:style w:type="paragraph" w:styleId="Index">
+    <w:name w:val="Index"/>
+    <w:basedOn w:val="Normal"/>
+    <w:qFormat/>
+    <w:pPr>
+      <w:suppressLineNumbers/>
+    </w:pPr>
+    <w:rPr>
+      <w:rFonts w:cs="Lohit Devanagari"/>
+    </w:rPr>
+  </w:style>
   <w:style w:type="paragraph" w:styleId="Berschrift1">
     <w:name w:val="Überschrift 1"/>
     <w:basedOn w:val="Berschrift"/>
+    <w:qFormat/>
     <w:pPr>
       <w:spacing w:before="240" w:after="120"/>
       <w:outlineLvl w:val="0"/>
@@ -203,6 +444,7 @@
   <w:style w:type="paragraph" w:styleId="Berschrift2">
     <w:name w:val="Überschrift 2"/>
     <w:basedOn w:val="Berschrift"/>
+    <w:qFormat/>
     <w:pPr>
       <w:spacing w:before="200" w:after="120"/>
       <w:outlineLvl w:val="1"/>
@@ -217,6 +459,7 @@
   <w:style w:type="paragraph" w:styleId="Berschrift3">
     <w:name w:val="Überschrift 3"/>
     <w:basedOn w:val="Berschrift"/>
+    <w:qFormat/>
     <w:pPr>
       <w:spacing w:before="140" w:after="120"/>
       <w:outlineLvl w:val="2"/>
@@ -229,18 +472,12 @@
       <w:szCs w:val="28"/>
     </w:rPr>
   </w:style>
-  <w:style w:type="character" w:styleId="Aufzhlungszeichen">
-    <w:name w:val="Aufzählungszeichen"/>
-    <w:rPr>
-      <w:rFonts w:ascii="OpenSymbol" w:hAnsi="OpenSymbol" w:eastAsia="OpenSymbol" w:cs="OpenSymbol"/>
-    </w:rPr>
-  </w:style>
   <w:style w:type="paragraph" w:styleId="Berschrift">
     <w:name w:val="Überschrift"/>
     <w:basedOn w:val="Normal"/>
-    <w:next w:val="Textkrper"/>
-    <w:pPr>
-      <w:keepNext/>
+    <w:qFormat/>
+    <w:pPr>
+      <w:keepNext w:val="true"/>
       <w:spacing w:before="240" w:after="120"/>
     </w:pPr>
     <w:rPr>
@@ -252,6 +489,7 @@
   <w:style w:type="paragraph" w:styleId="Textkrper">
     <w:name w:val="Textkörper"/>
     <w:basedOn w:val="Normal"/>
+    <w:qFormat/>
     <w:pPr>
       <w:spacing w:lineRule="auto" w:line="288" w:before="0" w:after="140"/>
     </w:pPr>
@@ -260,6 +498,7 @@
   <w:style w:type="paragraph" w:styleId="Liste">
     <w:name w:val="Liste"/>
     <w:basedOn w:val="Textkrper"/>
+    <w:qFormat/>
     <w:pPr/>
     <w:rPr>
       <w:rFonts w:cs="Mangal"/>
@@ -268,6 +507,7 @@
   <w:style w:type="paragraph" w:styleId="Beschriftung">
     <w:name w:val="Beschriftung"/>
     <w:basedOn w:val="Normal"/>
+    <w:qFormat/>
     <w:pPr>
       <w:suppressLineNumbers/>
       <w:spacing w:before="120" w:after="120"/>
@@ -283,6 +523,7 @@
   <w:style w:type="paragraph" w:styleId="Verzeichnis">
     <w:name w:val="Verzeichnis"/>
     <w:basedOn w:val="Normal"/>
+    <w:qFormat/>
     <w:pPr>
       <w:suppressLineNumbers/>
     </w:pPr>
@@ -293,6 +534,7 @@
   <w:style w:type="paragraph" w:styleId="Zitat">
     <w:name w:val="Zitat"/>
     <w:basedOn w:val="Normal"/>
+    <w:qFormat/>
     <w:pPr>
       <w:spacing w:before="0" w:after="283"/>
       <w:ind w:left="567" w:right="567" w:hanging="0"/>
@@ -302,6 +544,7 @@
   <w:style w:type="paragraph" w:styleId="Titel">
     <w:name w:val="Titel"/>
     <w:basedOn w:val="Berschrift"/>
+    <w:qFormat/>
     <w:pPr>
       <w:jc w:val="center"/>
     </w:pPr>
@@ -315,6 +558,7 @@
   <w:style w:type="paragraph" w:styleId="Untertitel">
     <w:name w:val="Untertitel"/>
     <w:basedOn w:val="Berschrift"/>
+    <w:qFormat/>
     <w:pPr>
       <w:spacing w:before="60" w:after="120"/>
       <w:jc w:val="center"/>

</xml_diff>

<commit_message>
在 ImanGharib/docx-stamper 的 分支 bugFix/Different-formatting-in-same-paragraph 上进行的小修改
</commit_message>
<xml_diff>
--- a/src/test/resources/org/wickedsource/docxstamper/ExpressionReplacementWithFormattingTest.docx
+++ b/src/test/resources/org/wickedsource/docxstamper/ExpressionReplacementWithFormattingTest.docx
@@ -1,6 +1,6 @@
 
 <file path=word/document.xml><?xml version="1.0" encoding="utf-8"?>
-<w:document xmlns:o="urn:schemas-microsoft-com:office:office" xmlns:r="http://schemas.openxmlformats.org/officeDocument/2006/relationships" xmlns:v="urn:schemas-microsoft-com:vml" xmlns:w="http://schemas.openxmlformats.org/wordprocessingml/2006/main" xmlns:w10="urn:schemas-microsoft-com:office:word" xmlns:wp="http://schemas.openxmlformats.org/drawingml/2006/wordprocessingDrawing">
+<w:document xmlns:o="urn:schemas-microsoft-com:office:office" xmlns:r="http://schemas.openxmlformats.org/officeDocument/2006/relationships" xmlns:v="urn:schemas-microsoft-com:vml" xmlns:w="http://schemas.openxmlformats.org/wordprocessingml/2006/main" xmlns:w10="urn:schemas-microsoft-com:office:word" xmlns:wp="http://schemas.openxmlformats.org/drawingml/2006/wordprocessingDrawing" xmlns:wps="http://schemas.microsoft.com/office/word/2010/wordprocessingShape" xmlns:wpg="http://schemas.microsoft.com/office/word/2010/wordprocessingGroup" xmlns:mc="http://schemas.openxmlformats.org/markup-compatibility/2006" xmlns:wp14="http://schemas.microsoft.com/office/word/2010/wordprocessingDrawing" xmlns:w14="http://schemas.microsoft.com/office/word/2010/wordml" mc:Ignorable="w14 wp14">
   <w:body>
     <w:p>
       <w:pPr>
@@ -20,17 +20,20 @@
           <w:lang w:val="de-DE"/>
         </w:rPr>
       </w:pPr>
+      <w:bookmarkStart w:id="0" w:name="__DdeLink__42_3223818502"/>
       <w:r>
         <w:rPr>
           <w:lang w:val="de-DE"/>
         </w:rPr>
         <w:t>The text format should be kept intact when an expression is replaced.</w:t>
       </w:r>
-    </w:p>
-    <w:p>
-      <w:pPr>
-        <w:pStyle w:val="Textkrper"/>
-        <w:rPr>
+      <w:bookmarkEnd w:id="0"/>
+    </w:p>
+    <w:p>
+      <w:pPr>
+        <w:pStyle w:val="Textkrper"/>
+        <w:rPr>
+          <w:b/>
           <w:b/>
           <w:bCs/>
           <w:lang w:val="de-DE"/>
@@ -56,7 +59,9 @@
         <w:pStyle w:val="Textkrper"/>
         <w:rPr>
           <w:b w:val="false"/>
-          <w:bCs w:val="false"/>
+          <w:b w:val="false"/>
+          <w:bCs w:val="false"/>
+          <w:i/>
           <w:i/>
           <w:iCs/>
           <w:lang w:val="de-DE"/>
@@ -84,11 +89,17 @@
     <w:p>
       <w:pPr>
         <w:pStyle w:val="Berschrift2"/>
+        <w:numPr>
+          <w:ilvl w:val="0"/>
+          <w:numId w:val="0"/>
+        </w:numPr>
         <w:spacing w:before="200" w:after="120"/>
         <w:outlineLvl w:val="1"/>
         <w:rPr>
           <w:b w:val="false"/>
-          <w:bCs w:val="false"/>
+          <w:b w:val="false"/>
+          <w:bCs w:val="false"/>
+          <w:i w:val="false"/>
           <w:i w:val="false"/>
           <w:iCs w:val="false"/>
           <w:lang w:val="de-DE"/>
@@ -102,44 +113,166 @@
           <w:iCs w:val="false"/>
           <w:lang w:val="de-DE"/>
         </w:rPr>
-        <w:t>This paragraph should have header formatting</w:t>
-      </w:r>
-      <w:r>
-        <w:rPr>
-          <w:b w:val="false"/>
-          <w:bCs w:val="false"/>
-          <w:i w:val="false"/>
-          <w:iCs w:val="false"/>
-          <w:lang w:val="de-DE"/>
-        </w:rPr>
-        <w:t>: ${name}</w:t>
+        <w:t>This paragraph should have header formatting: ${name}</w:t>
       </w:r>
     </w:p>
     <w:p>
       <w:pPr>
         <w:pStyle w:val="Textkrper"/>
         <w:spacing w:before="0" w:after="140"/>
-        <w:rPr>
-          <w:b/>
-          <w:bCs/>
-          <w:lang w:val="de-DE"/>
-        </w:rPr>
-      </w:pPr>
-      <w:r>
-        <w:rPr>
-          <w:b/>
-          <w:bCs/>
-          <w:lang w:val="de-DE"/>
-        </w:rPr>
-        <w:t>This paragraph should have bold formatting</w:t>
-      </w:r>
-      <w:r>
-        <w:rPr>
-          <w:b/>
-          <w:bCs/>
-          <w:lang w:val="de-DE"/>
-        </w:rPr>
-        <w:t>: ${name}</w:t>
+        <w:rPr/>
+      </w:pPr>
+      <w:r>
+        <w:rPr>
+          <w:b/>
+          <w:bCs/>
+          <w:lang w:val="de-DE"/>
+        </w:rPr>
+        <w:t>This paragraph should have bold formatting: ${name}</w:t>
+      </w:r>
+    </w:p>
+    <w:p>
+      <w:pPr>
+        <w:pStyle w:val="Textkrper"/>
+        <w:spacing w:before="0" w:after="140"/>
+        <w:rPr/>
+      </w:pPr>
+      <w:r>
+        <w:rPr>
+          <w:rStyle w:val="TextkrperZchn"/>
+          <w:b w:val="false"/>
+          <w:color w:val="18CE1D"/>
+        </w:rPr>
+        <w:t>The following expressions are should be italic, superscript and red:</w:t>
+      </w:r>
+      <w:r>
+        <w:rPr/>
+        <w:t xml:space="preserve"> </w:t>
+      </w:r>
+      <w:bookmarkStart w:id="1" w:name="__DdeLink__11_1976991153"/>
+      <w:r>
+        <w:rPr>
+          <w:rStyle w:val="Hoch2"/>
+          <w:rFonts w:eastAsia="SimSun" w:cs="Mangal"/>
+          <w:b w:val="false"/>
+          <w:bCs w:val="false"/>
+          <w:i/>
+          <w:iCs/>
+          <w:color w:val="00000A"/>
+          <w:kern w:val="0"/>
+          <w:position w:val="0"/>
+          <w:sz w:val="24"/>
+          <w:sz w:val="24"/>
+          <w:szCs w:val="24"/>
+          <w:vertAlign w:val="baseline"/>
+          <w:lang w:val="de-DE" w:eastAsia="zh-CN" w:bidi="hi-IN"/>
+        </w:rPr>
+        <w:t>${</w:t>
+      </w:r>
+      <w:bookmarkStart w:id="2" w:name="_GoBack"/>
+      <w:bookmarkEnd w:id="2"/>
+      <w:r>
+        <w:rPr>
+          <w:rStyle w:val="Hoch2"/>
+          <w:rFonts w:eastAsia="SimSun" w:cs="Mangal"/>
+          <w:b w:val="false"/>
+          <w:bCs w:val="false"/>
+          <w:i/>
+          <w:iCs/>
+          <w:color w:val="00000A"/>
+          <w:kern w:val="0"/>
+          <w:position w:val="0"/>
+          <w:sz w:val="24"/>
+          <w:sz w:val="24"/>
+          <w:szCs w:val="24"/>
+          <w:vertAlign w:val="baseline"/>
+          <w:lang w:val="de-DE" w:eastAsia="zh-CN" w:bidi="hi-IN"/>
+        </w:rPr>
+        <w:t>name}</w:t>
+      </w:r>
+      <w:bookmarkEnd w:id="1"/>
+      <w:r>
+        <w:rPr>
+          <w:rStyle w:val="Hoch2"/>
+          <w:b w:val="false"/>
+        </w:rPr>
+        <w:t xml:space="preserve">  </w:t>
+      </w:r>
+      <w:r>
+        <w:rPr>
+          <w:b/>
+          <w:bCs/>
+          <w:vertAlign w:val="superscript"/>
+        </w:rPr>
+        <w:t>${name}</w:t>
+      </w:r>
+      <w:r>
+        <w:rPr>
+          <w:b/>
+          <w:bCs/>
+          <w:position w:val="0"/>
+          <w:sz w:val="24"/>
+          <w:sz w:val="24"/>
+          <w:vertAlign w:val="baseline"/>
+        </w:rPr>
+        <w:t xml:space="preserve"> </w:t>
+      </w:r>
+      <w:r>
+        <w:rPr>
+          <w:rStyle w:val="Hoch2"/>
+          <w:rFonts w:ascii="Liberation Serif" w:hAnsi="Liberation Serif"/>
+          <w:b w:val="false"/>
+          <w:bCs/>
+          <w:color w:val="CE181E"/>
+          <w:position w:val="0"/>
+          <w:sz w:val="36"/>
+          <w:sz w:val="36"/>
+          <w:szCs w:val="36"/>
+          <w:vertAlign w:val="baseline"/>
+        </w:rPr>
+        <w:t>${</w:t>
+      </w:r>
+      <w:bookmarkStart w:id="3" w:name="_GoBack1"/>
+      <w:bookmarkEnd w:id="3"/>
+      <w:r>
+        <w:rPr>
+          <w:rStyle w:val="Hoch2"/>
+          <w:rFonts w:ascii="Liberation Serif" w:hAnsi="Liberation Serif"/>
+          <w:b w:val="false"/>
+          <w:bCs/>
+          <w:color w:val="CE181E"/>
+          <w:position w:val="0"/>
+          <w:sz w:val="36"/>
+          <w:sz w:val="36"/>
+          <w:szCs w:val="36"/>
+          <w:vertAlign w:val="baseline"/>
+        </w:rPr>
+        <w:t>name}</w:t>
+      </w:r>
+    </w:p>
+    <w:p>
+      <w:pPr>
+        <w:pStyle w:val="Textkrper"/>
+        <w:spacing w:lineRule="auto" w:line="288" w:before="0" w:after="140"/>
+        <w:rPr/>
+      </w:pPr>
+      <w:r>
+        <w:rPr>
+          <w:b/>
+          <w:bCs/>
+          <w:lang w:val="de-DE"/>
+        </w:rPr>
+        <w:t>The text format should be kept intact when an expression is replaced.</w:t>
+      </w:r>
+    </w:p>
+    <w:p>
+      <w:pPr>
+        <w:pStyle w:val="Textkrper"/>
+        <w:spacing w:before="0" w:after="140"/>
+        <w:rPr/>
+      </w:pPr>
+      <w:r>
+        <w:rPr/>
       </w:r>
     </w:p>
     <w:sectPr>
@@ -149,19 +282,19 @@
       <w:pgNumType w:fmt="decimal"/>
       <w:formProt w:val="false"/>
       <w:textDirection w:val="lrTb"/>
-      <w:docGrid w:type="default" w:linePitch="240" w:charSpace="4294961151"/>
+      <w:docGrid w:type="default" w:linePitch="240" w:charSpace="0"/>
     </w:sectPr>
   </w:body>
 </w:document>
 </file>
 
 <file path=word/styles.xml><?xml version="1.0" encoding="utf-8"?>
-<w:styles xmlns:w="http://schemas.openxmlformats.org/wordprocessingml/2006/main">
+<w:styles xmlns:w="http://schemas.openxmlformats.org/wordprocessingml/2006/main" xmlns:w14="http://schemas.microsoft.com/office/word/2010/wordml" xmlns:mc="http://schemas.openxmlformats.org/markup-compatibility/2006" mc:Ignorable="w14">
   <w:docDefaults>
     <w:rPrDefault>
       <w:rPr>
         <w:rFonts w:ascii="Liberation Serif" w:hAnsi="Liberation Serif" w:eastAsia="SimSun" w:cs="Mangal"/>
-        <w:sz w:val="24"/>
+        <w:sz w:val="20"/>
         <w:szCs w:val="24"/>
         <w:lang w:val="de-DE" w:eastAsia="zh-CN" w:bidi="hi-IN"/>
       </w:rPr>
@@ -172,6 +305,7 @@
   </w:docDefaults>
   <w:style w:type="paragraph" w:styleId="Normal">
     <w:name w:val="Normal"/>
+    <w:qFormat/>
     <w:pPr>
       <w:widowControl w:val="false"/>
       <w:suppressAutoHyphens w:val="true"/>
@@ -181,14 +315,121 @@
     <w:rPr>
       <w:rFonts w:ascii="Liberation Serif" w:hAnsi="Liberation Serif" w:eastAsia="SimSun" w:cs="Mangal"/>
       <w:color w:val="00000A"/>
+      <w:kern w:val="0"/>
       <w:sz w:val="24"/>
       <w:szCs w:val="24"/>
       <w:lang w:val="de-DE" w:eastAsia="zh-CN" w:bidi="hi-IN"/>
     </w:rPr>
   </w:style>
+  <w:style w:type="character" w:styleId="Aufzhlungszeichen">
+    <w:name w:val="Aufzählungszeichen"/>
+    <w:qFormat/>
+    <w:rPr>
+      <w:rFonts w:ascii="OpenSymbol" w:hAnsi="OpenSymbol" w:eastAsia="OpenSymbol" w:cs="OpenSymbol"/>
+    </w:rPr>
+  </w:style>
+  <w:style w:type="character" w:styleId="DefaultParagraphFont">
+    <w:name w:val="Default Paragraph Font"/>
+    <w:qFormat/>
+    <w:rPr/>
+  </w:style>
+  <w:style w:type="character" w:styleId="TextkrperZchn">
+    <w:name w:val="Textkörper Zchn"/>
+    <w:basedOn w:val="DefaultParagraphFont"/>
+    <w:qFormat/>
+    <w:rPr>
+      <w:color w:val="00000A"/>
+    </w:rPr>
+  </w:style>
+  <w:style w:type="character" w:styleId="HochZchn">
+    <w:name w:val="Hoch Zchn"/>
+    <w:basedOn w:val="TextkrperZchn"/>
+    <w:qFormat/>
+    <w:rPr>
+      <w:i/>
+      <w:iCs/>
+      <w:color w:val="00000A"/>
+      <w:vertAlign w:val="superscript"/>
+      <w:lang w:val="en-US"/>
+    </w:rPr>
+  </w:style>
+  <w:style w:type="character" w:styleId="Hoch2">
+    <w:name w:val="Hoch2"/>
+    <w:basedOn w:val="HochZchn"/>
+    <w:qFormat/>
+    <w:rPr>
+      <w:rFonts w:asciiTheme="minorHAnsi" w:hAnsiTheme="minorHAnsi"/>
+      <w:i/>
+      <w:iCs/>
+      <w:strike w:val="false"/>
+      <w:dstrike w:val="false"/>
+      <w:color w:val="00000A"/>
+      <w:vertAlign w:val="superscript"/>
+      <w:lang w:val="en-US"/>
+    </w:rPr>
+  </w:style>
+  <w:style w:type="paragraph" w:styleId="Heading">
+    <w:name w:val="Heading"/>
+    <w:basedOn w:val="Normal"/>
+    <w:next w:val="TextBody"/>
+    <w:qFormat/>
+    <w:pPr>
+      <w:keepNext w:val="true"/>
+      <w:spacing w:before="240" w:after="120"/>
+    </w:pPr>
+    <w:rPr>
+      <w:rFonts w:ascii="Liberation Sans" w:hAnsi="Liberation Sans" w:eastAsia="Noto Sans CJK SC Regular" w:cs="Lohit Devanagari"/>
+      <w:sz w:val="28"/>
+      <w:szCs w:val="28"/>
+    </w:rPr>
+  </w:style>
+  <w:style w:type="paragraph" w:styleId="TextBody">
+    <w:name w:val="Body Text"/>
+    <w:basedOn w:val="Normal"/>
+    <w:pPr>
+      <w:spacing w:lineRule="auto" w:line="276" w:before="0" w:after="140"/>
+    </w:pPr>
+    <w:rPr/>
+  </w:style>
+  <w:style w:type="paragraph" w:styleId="List">
+    <w:name w:val="List"/>
+    <w:basedOn w:val="TextBody"/>
+    <w:pPr/>
+    <w:rPr>
+      <w:rFonts w:cs="Lohit Devanagari"/>
+    </w:rPr>
+  </w:style>
+  <w:style w:type="paragraph" w:styleId="Caption">
+    <w:name w:val="Caption"/>
+    <w:basedOn w:val="Normal"/>
+    <w:qFormat/>
+    <w:pPr>
+      <w:suppressLineNumbers/>
+      <w:spacing w:before="120" w:after="120"/>
+    </w:pPr>
+    <w:rPr>
+      <w:rFonts w:cs="Lohit Devanagari"/>
+      <w:i/>
+      <w:iCs/>
+      <w:sz w:val="24"/>
+      <w:szCs w:val="24"/>
+    </w:rPr>
+  </w:style>
+  <w:style w:type="paragraph" w:styleId="Index">
+    <w:name w:val="Index"/>
+    <w:basedOn w:val="Normal"/>
+    <w:qFormat/>
+    <w:pPr>
+      <w:suppressLineNumbers/>
+    </w:pPr>
+    <w:rPr>
+      <w:rFonts w:cs="Lohit Devanagari"/>
+    </w:rPr>
+  </w:style>
   <w:style w:type="paragraph" w:styleId="Berschrift1">
     <w:name w:val="Überschrift 1"/>
     <w:basedOn w:val="Berschrift"/>
+    <w:qFormat/>
     <w:pPr>
       <w:spacing w:before="240" w:after="120"/>
       <w:outlineLvl w:val="0"/>
@@ -203,6 +444,7 @@
   <w:style w:type="paragraph" w:styleId="Berschrift2">
     <w:name w:val="Überschrift 2"/>
     <w:basedOn w:val="Berschrift"/>
+    <w:qFormat/>
     <w:pPr>
       <w:spacing w:before="200" w:after="120"/>
       <w:outlineLvl w:val="1"/>
@@ -217,6 +459,7 @@
   <w:style w:type="paragraph" w:styleId="Berschrift3">
     <w:name w:val="Überschrift 3"/>
     <w:basedOn w:val="Berschrift"/>
+    <w:qFormat/>
     <w:pPr>
       <w:spacing w:before="140" w:after="120"/>
       <w:outlineLvl w:val="2"/>
@@ -229,18 +472,12 @@
       <w:szCs w:val="28"/>
     </w:rPr>
   </w:style>
-  <w:style w:type="character" w:styleId="Aufzhlungszeichen">
-    <w:name w:val="Aufzählungszeichen"/>
-    <w:rPr>
-      <w:rFonts w:ascii="OpenSymbol" w:hAnsi="OpenSymbol" w:eastAsia="OpenSymbol" w:cs="OpenSymbol"/>
-    </w:rPr>
-  </w:style>
   <w:style w:type="paragraph" w:styleId="Berschrift">
     <w:name w:val="Überschrift"/>
     <w:basedOn w:val="Normal"/>
-    <w:next w:val="Textkrper"/>
-    <w:pPr>
-      <w:keepNext/>
+    <w:qFormat/>
+    <w:pPr>
+      <w:keepNext w:val="true"/>
       <w:spacing w:before="240" w:after="120"/>
     </w:pPr>
     <w:rPr>
@@ -252,6 +489,7 @@
   <w:style w:type="paragraph" w:styleId="Textkrper">
     <w:name w:val="Textkörper"/>
     <w:basedOn w:val="Normal"/>
+    <w:qFormat/>
     <w:pPr>
       <w:spacing w:lineRule="auto" w:line="288" w:before="0" w:after="140"/>
     </w:pPr>
@@ -260,6 +498,7 @@
   <w:style w:type="paragraph" w:styleId="Liste">
     <w:name w:val="Liste"/>
     <w:basedOn w:val="Textkrper"/>
+    <w:qFormat/>
     <w:pPr/>
     <w:rPr>
       <w:rFonts w:cs="Mangal"/>
@@ -268,6 +507,7 @@
   <w:style w:type="paragraph" w:styleId="Beschriftung">
     <w:name w:val="Beschriftung"/>
     <w:basedOn w:val="Normal"/>
+    <w:qFormat/>
     <w:pPr>
       <w:suppressLineNumbers/>
       <w:spacing w:before="120" w:after="120"/>
@@ -283,6 +523,7 @@
   <w:style w:type="paragraph" w:styleId="Verzeichnis">
     <w:name w:val="Verzeichnis"/>
     <w:basedOn w:val="Normal"/>
+    <w:qFormat/>
     <w:pPr>
       <w:suppressLineNumbers/>
     </w:pPr>
@@ -293,6 +534,7 @@
   <w:style w:type="paragraph" w:styleId="Zitat">
     <w:name w:val="Zitat"/>
     <w:basedOn w:val="Normal"/>
+    <w:qFormat/>
     <w:pPr>
       <w:spacing w:before="0" w:after="283"/>
       <w:ind w:left="567" w:right="567" w:hanging="0"/>
@@ -302,6 +544,7 @@
   <w:style w:type="paragraph" w:styleId="Titel">
     <w:name w:val="Titel"/>
     <w:basedOn w:val="Berschrift"/>
+    <w:qFormat/>
     <w:pPr>
       <w:jc w:val="center"/>
     </w:pPr>
@@ -315,6 +558,7 @@
   <w:style w:type="paragraph" w:styleId="Untertitel">
     <w:name w:val="Untertitel"/>
     <w:basedOn w:val="Berschrift"/>
+    <w:qFormat/>
     <w:pPr>
       <w:spacing w:before="60" w:after="120"/>
       <w:jc w:val="center"/>

</xml_diff>

<commit_message>
bugFix/ problem solved with placeholders in the same run
</commit_message>
<xml_diff>
--- a/src/test/resources/org/wickedsource/docxstamper/ExpressionReplacementWithFormattingTest.docx
+++ b/src/test/resources/org/wickedsource/docxstamper/ExpressionReplacementWithFormattingTest.docx
@@ -143,7 +143,7 @@
           <w:b w:val="false"/>
           <w:color w:val="18CE1D"/>
         </w:rPr>
-        <w:t>The following expressions are should be italic, superscript and red:</w:t>
+        <w:t>The following expressions should be italic, superscript and red:</w:t>
       </w:r>
       <w:r>
         <w:rPr/>
@@ -154,8 +154,8 @@
         <w:rPr>
           <w:rStyle w:val="Hoch2"/>
           <w:rFonts w:eastAsia="SimSun" w:cs="Mangal"/>
-          <w:b w:val="false"/>
-          <w:bCs w:val="false"/>
+          <w:b/>
+          <w:bCs/>
           <w:i/>
           <w:iCs/>
           <w:color w:val="00000A"/>
@@ -175,8 +175,8 @@
         <w:rPr>
           <w:rStyle w:val="Hoch2"/>
           <w:rFonts w:eastAsia="SimSun" w:cs="Mangal"/>
-          <w:b w:val="false"/>
-          <w:bCs w:val="false"/>
+          <w:b/>
+          <w:bCs/>
           <w:i/>
           <w:iCs/>
           <w:color w:val="00000A"/>
@@ -220,7 +220,6 @@
       <w:r>
         <w:rPr>
           <w:rStyle w:val="Hoch2"/>
-          <w:rFonts w:ascii="Liberation Serif" w:hAnsi="Liberation Serif"/>
           <w:b w:val="false"/>
           <w:bCs/>
           <w:color w:val="CE181E"/>
@@ -237,7 +236,6 @@
       <w:r>
         <w:rPr>
           <w:rStyle w:val="Hoch2"/>
-          <w:rFonts w:ascii="Liberation Serif" w:hAnsi="Liberation Serif"/>
           <w:b w:val="false"/>
           <w:bCs/>
           <w:color w:val="CE181E"/>
@@ -247,7 +245,23 @@
           <w:szCs w:val="36"/>
           <w:vertAlign w:val="baseline"/>
         </w:rPr>
-        <w:t>name}</w:t>
+        <w:t xml:space="preserve">name} </w:t>
+      </w:r>
+      <w:r>
+        <w:rPr>
+          <w:rStyle w:val="Hoch2"/>
+          <w:b/>
+          <w:bCs/>
+          <w:i w:val="false"/>
+          <w:iCs w:val="false"/>
+          <w:color w:val="000000"/>
+          <w:position w:val="0"/>
+          <w:sz w:val="36"/>
+          <w:sz w:val="36"/>
+          <w:szCs w:val="36"/>
+          <w:vertAlign w:val="baseline"/>
+        </w:rPr>
+        <w:t>${name}</w:t>
       </w:r>
     </w:p>
     <w:p>
@@ -263,6 +277,47 @@
           <w:lang w:val="de-DE"/>
         </w:rPr>
         <w:t>The text format should be kept intact when an expression is replaced.</w:t>
+      </w:r>
+    </w:p>
+    <w:p>
+      <w:pPr>
+        <w:pStyle w:val="Textkrper"/>
+        <w:spacing w:lineRule="auto" w:line="288" w:before="0" w:after="140"/>
+        <w:rPr>
+          <w:b/>
+          <w:b/>
+          <w:bCs/>
+          <w:lang w:val="de-DE"/>
+        </w:rPr>
+      </w:pPr>
+      <w:r>
+        <w:rPr>
+          <w:b/>
+          <w:bCs/>
+          <w:lang w:val="de-DE"/>
+        </w:rPr>
+      </w:r>
+    </w:p>
+    <w:p>
+      <w:pPr>
+        <w:pStyle w:val="TextBody"/>
+        <w:rPr/>
+      </w:pPr>
+      <w:r>
+        <w:rPr/>
+        <w:t>No</w:t>
+      </w:r>
+      <w:r>
+        <w:rPr/>
+        <w:t xml:space="preserve"> </w:t>
+      </w:r>
+      <w:r>
+        <w:rPr/>
+        <w:t>Style</w:t>
+      </w:r>
+      <w:r>
+        <w:rPr/>
+        <w:t xml:space="preserve"> ${name} ${name}</w:t>
       </w:r>
     </w:p>
     <w:p>

</xml_diff>